<commit_message>
Uploaded two pdfs for the group copies
</commit_message>
<xml_diff>
--- a/Jeff/BMEN415 - Individual Project Reflection.docx
+++ b/Jeff/BMEN415 - Individual Project Reflection.docx
@@ -357,7 +357,13 @@
     </w:p>
     <w:p>
       <w:r>
-        <w:t xml:space="preserve">Initially helped with the “bones” of the CNN up to a point which others could try out their own parameters and adjustments. </w:t>
+        <w:t>Initially helped with the “bones” of the CNN up to a point which others could try out their own parameters and adjustments.</w:t>
+      </w:r>
+      <w:r>
+        <w:t xml:space="preserve"> Additionally setup the gray scaling pre-processing effort in order to reduce the dimensionality of our dataset.</w:t>
+      </w:r>
+      <w:r>
+        <w:t xml:space="preserve"> </w:t>
       </w:r>
       <w:r>
         <w:t>During the collection of the overall data, I was able to</w:t>

</xml_diff>